<commit_message>
Ajout du document de présentation du projet
</commit_message>
<xml_diff>
--- a/Creer-un-site-web-HTML-CSS-Bootstrap_modeledecopiev2.docx
+++ b/Creer-un-site-web-HTML-CSS-Bootstrap_modeledecopiev2.docx
@@ -186,12 +186,6 @@
                               <w:tab/>
                               <w:t xml:space="preserve">  </w:t>
                             </w:r>
-                            <w:r>
-                              <w:t>Modèle de copie</w:t>
-                            </w:r>
-                            <w:r>
-                              <w:t xml:space="preserve"> :  </w:t>
-                            </w:r>
                           </w:p>
                           <w:p>
                             <w:pPr>
@@ -311,12 +305,6 @@
                         <w:tab/>
                         <w:t xml:space="preserve">  </w:t>
                       </w:r>
-                      <w:r>
-                        <w:t>Modèle de copie</w:t>
-                      </w:r>
-                      <w:r>
-                        <w:t xml:space="preserve"> :  </w:t>
-                      </w:r>
                     </w:p>
                     <w:p>
                       <w:pPr>
@@ -373,105 +361,6 @@
     </w:p>
     <w:p>
       <w:pPr>
-        <w:jc w:val="center"/>
-        <w:rPr>
-          <w:b/>
-          <w:sz w:val="28"/>
-          <w:szCs w:val="28"/>
-        </w:rPr>
-      </w:pPr>
-    </w:p>
-    <w:p>
-      <w:pPr>
-        <w:shd w:val="clear" w:color="auto" w:fill="8DB3E2"/>
-        <w:jc w:val="left"/>
-        <w:rPr>
-          <w:b/>
-          <w:sz w:val="28"/>
-          <w:szCs w:val="28"/>
-        </w:rPr>
-      </w:pPr>
-    </w:p>
-    <w:p>
-      <w:pPr>
-        <w:shd w:val="clear" w:color="auto" w:fill="8DB3E2"/>
-        <w:jc w:val="left"/>
-        <w:rPr>
-          <w:b/>
-          <w:sz w:val="28"/>
-          <w:szCs w:val="28"/>
-        </w:rPr>
-      </w:pPr>
-      <w:r>
-        <w:rPr>
-          <w:b/>
-          <w:sz w:val="28"/>
-          <w:szCs w:val="28"/>
-        </w:rPr>
-        <w:t>Ceci est un modèle de copie. N’oubliez pas de renseigner vos prénom/nom, ainsi que le nom et le lien vers le projet.</w:t>
-      </w:r>
-    </w:p>
-    <w:p>
-      <w:pPr>
-        <w:shd w:val="clear" w:color="auto" w:fill="8DB3E2"/>
-        <w:jc w:val="left"/>
-        <w:rPr>
-          <w:b/>
-          <w:sz w:val="28"/>
-          <w:szCs w:val="28"/>
-        </w:rPr>
-      </w:pPr>
-    </w:p>
-    <w:p>
-      <w:pPr>
-        <w:shd w:val="clear" w:color="auto" w:fill="8DB3E2"/>
-        <w:jc w:val="left"/>
-        <w:rPr>
-          <w:b/>
-          <w:sz w:val="28"/>
-          <w:szCs w:val="28"/>
-        </w:rPr>
-      </w:pPr>
-      <w:r>
-        <w:rPr>
-          <w:b/>
-          <w:sz w:val="28"/>
-          <w:szCs w:val="28"/>
-        </w:rPr>
-        <w:t>Vous pouvez bien sûr agrandir les cadres pour répondre aux questions sur la description du projet si nécessaire.</w:t>
-      </w:r>
-    </w:p>
-    <w:p>
-      <w:pPr>
-        <w:shd w:val="clear" w:color="auto" w:fill="8DB3E2"/>
-        <w:jc w:val="left"/>
-        <w:rPr>
-          <w:b/>
-          <w:sz w:val="28"/>
-          <w:szCs w:val="28"/>
-        </w:rPr>
-      </w:pPr>
-    </w:p>
-    <w:p>
-      <w:pPr>
-        <w:jc w:val="left"/>
-        <w:rPr>
-          <w:b/>
-          <w:sz w:val="28"/>
-          <w:szCs w:val="28"/>
-        </w:rPr>
-      </w:pPr>
-      <w:r>
-        <w:rPr>
-          <w:b/>
-          <w:sz w:val="28"/>
-          <w:szCs w:val="28"/>
-        </w:rPr>
-        <w:t xml:space="preserve"> </w:t>
-      </w:r>
-    </w:p>
-    <w:p>
-      <w:pPr>
         <w:pBdr>
           <w:top w:val="nil"/>
           <w:left w:val="nil"/>
@@ -554,64 +443,6 @@
           <w:szCs w:val="21"/>
         </w:rPr>
       </w:pPr>
-    </w:p>
-    <w:p>
-      <w:pPr>
-        <w:jc w:val="center"/>
-        <w:rPr>
-          <w:b/>
-          <w:color w:val="FF0000"/>
-          <w:szCs w:val="21"/>
-        </w:rPr>
-      </w:pPr>
-      <w:r>
-        <w:rPr>
-          <w:b/>
-          <w:color w:val="FF0000"/>
-          <w:szCs w:val="21"/>
-        </w:rPr>
-        <w:t>ATTENTION ! PENSEZ À RENSEIGNER VOS NOM ET PRÉNOM DANS LE TITRE DE VOS FICHIERS</w:t>
-      </w:r>
-      <w:r>
-        <w:rPr>
-          <w:b/>
-          <w:color w:val="FF0000"/>
-          <w:szCs w:val="21"/>
-        </w:rPr>
-        <w:t xml:space="preserve"> </w:t>
-      </w:r>
-      <w:r>
-        <w:rPr>
-          <w:b/>
-          <w:color w:val="FF0000"/>
-          <w:szCs w:val="21"/>
-        </w:rPr>
-        <w:t>/</w:t>
-      </w:r>
-      <w:r>
-        <w:rPr>
-          <w:b/>
-          <w:color w:val="FF0000"/>
-          <w:szCs w:val="21"/>
-        </w:rPr>
-        <w:t xml:space="preserve"> </w:t>
-      </w:r>
-      <w:r>
-        <w:rPr>
-          <w:b/>
-          <w:color w:val="FF0000"/>
-          <w:szCs w:val="21"/>
-        </w:rPr>
-        <w:t>PROJETS</w:t>
-      </w:r>
-      <w:r>
-        <w:rPr>
-          <w:b/>
-          <w:color w:val="FF0000"/>
-          <w:szCs w:val="21"/>
-        </w:rPr>
-        <w:t> !</w:t>
-      </w:r>
     </w:p>
     <w:p>
       <w:pPr>
@@ -948,7 +779,25 @@
           <w:sz w:val="21"/>
           <w:szCs w:val="21"/>
         </w:rPr>
-        <w:t>Utiliser un langage professionnel. Employez le « je », car vous parlez en votre nom. Vous pouvez écrire au temps présent.</w:t>
+        <w:t xml:space="preserve">Utiliser un langage professionnel. </w:t>
+      </w:r>
+      <w:proofErr w:type="gramStart"/>
+      <w:r>
+        <w:rPr>
+          <w:color w:val="000000"/>
+          <w:sz w:val="21"/>
+          <w:szCs w:val="21"/>
+        </w:rPr>
+        <w:t>Employez le</w:t>
+      </w:r>
+      <w:proofErr w:type="gramEnd"/>
+      <w:r>
+        <w:rPr>
+          <w:color w:val="000000"/>
+          <w:sz w:val="21"/>
+          <w:szCs w:val="21"/>
+        </w:rPr>
+        <w:t xml:space="preserve"> « je », car vous parlez en votre nom. Vous pouvez écrire au temps présent.</w:t>
       </w:r>
     </w:p>
     <w:p>
@@ -1321,13 +1170,23 @@
           <w:szCs w:val="21"/>
         </w:rPr>
       </w:pPr>
-      <w:r>
-        <w:rPr>
-          <w:color w:val="000000"/>
-          <w:sz w:val="21"/>
-          <w:szCs w:val="21"/>
-        </w:rPr>
-        <w:t xml:space="preserve">NB: Pour le cas des exercices et évaluations demandées sur la plateforme </w:t>
+      <w:proofErr w:type="gramStart"/>
+      <w:r>
+        <w:rPr>
+          <w:color w:val="000000"/>
+          <w:sz w:val="21"/>
+          <w:szCs w:val="21"/>
+        </w:rPr>
+        <w:t>NB:</w:t>
+      </w:r>
+      <w:proofErr w:type="gramEnd"/>
+      <w:r>
+        <w:rPr>
+          <w:color w:val="000000"/>
+          <w:sz w:val="21"/>
+          <w:szCs w:val="21"/>
+        </w:rPr>
+        <w:t xml:space="preserve"> Pour le cas des exercices et évaluations demandées sur la plateforme </w:t>
       </w:r>
       <w:proofErr w:type="spellStart"/>
       <w:r>
@@ -1403,6 +1262,7 @@
           <w:sz w:val="21"/>
           <w:szCs w:val="21"/>
         </w:rPr>
+        <w:lastRenderedPageBreak/>
         <w:t>J’ai réalisé cet exercice demandé par STUDI.</w:t>
       </w:r>
     </w:p>
@@ -1741,6 +1601,7 @@
       </w:rPr>
       <w:t xml:space="preserve"> - Reproduction interdite </w:t>
     </w:r>
+    <w:proofErr w:type="gramStart"/>
     <w:r>
       <w:rPr>
         <w:sz w:val="22"/>
@@ -1754,7 +1615,15 @@
         <w:sz w:val="22"/>
         <w:szCs w:val="22"/>
       </w:rPr>
-      <w:t>GDWFSHTMLCSSBOOTEXAIII1A</w:t>
+      <w:t>GDWFSHTMLCSSBOOTEXAIII</w:t>
+    </w:r>
+    <w:proofErr w:type="gramEnd"/>
+    <w:r>
+      <w:rPr>
+        <w:sz w:val="22"/>
+        <w:szCs w:val="22"/>
+      </w:rPr>
+      <w:t>1A</w:t>
     </w:r>
     <w:r>
       <w:rPr>
@@ -2241,6 +2110,7 @@
     <w:lsdException w:name="HTML Sample" w:semiHidden="1" w:unhideWhenUsed="1"/>
     <w:lsdException w:name="HTML Typewriter" w:semiHidden="1" w:unhideWhenUsed="1"/>
     <w:lsdException w:name="HTML Variable" w:semiHidden="1" w:unhideWhenUsed="1"/>
+    <w:lsdException w:name="Normal Table" w:semiHidden="1" w:unhideWhenUsed="1"/>
     <w:lsdException w:name="annotation subject" w:semiHidden="1" w:unhideWhenUsed="1"/>
     <w:lsdException w:name="No List" w:semiHidden="1" w:unhideWhenUsed="1"/>
     <w:lsdException w:name="Outline List 1" w:semiHidden="1" w:unhideWhenUsed="1"/>
@@ -2283,8 +2153,11 @@
     <w:lsdException w:name="Table Contemporary" w:semiHidden="1" w:unhideWhenUsed="1"/>
     <w:lsdException w:name="Table Elegant" w:semiHidden="1" w:unhideWhenUsed="1"/>
     <w:lsdException w:name="Table Professional" w:semiHidden="1" w:unhideWhenUsed="1"/>
+    <w:lsdException w:name="Table Subtle 1" w:semiHidden="1" w:unhideWhenUsed="1"/>
     <w:lsdException w:name="Table Subtle 2" w:semiHidden="1" w:unhideWhenUsed="1"/>
     <w:lsdException w:name="Table Web 1" w:semiHidden="1" w:unhideWhenUsed="1"/>
+    <w:lsdException w:name="Table Web 2" w:semiHidden="1" w:unhideWhenUsed="1"/>
+    <w:lsdException w:name="Table Web 3" w:semiHidden="1" w:unhideWhenUsed="1"/>
     <w:lsdException w:name="Balloon Text" w:semiHidden="1" w:unhideWhenUsed="1"/>
     <w:lsdException w:name="Table Grid" w:uiPriority="39"/>
     <w:lsdException w:name="Table Theme" w:semiHidden="1" w:unhideWhenUsed="1"/>

</xml_diff>